<commit_message>
Added faceID, language change, music,...
</commit_message>
<xml_diff>
--- a/Accounts.docx
+++ b/Accounts.docx
@@ -4,22 +4,32 @@
   <w:body>
     <w:tbl>
       <w:tblPr>
-        <w:tblW w:w="0" w:type="auto"/>
+        <w:tblW w:w="9288" w:type="dxa"/>
+        <w:tblBorders>
+          <w:top w:val="single" w:sz="4" w:space="0" w:color="auto"/>
+          <w:left w:val="single" w:sz="4" w:space="0" w:color="auto"/>
+          <w:bottom w:val="single" w:sz="4" w:space="0" w:color="auto"/>
+          <w:right w:val="single" w:sz="4" w:space="0" w:color="auto"/>
+          <w:insideH w:val="single" w:sz="4" w:space="0" w:color="auto"/>
+          <w:insideV w:val="single" w:sz="4" w:space="0" w:color="auto"/>
+        </w:tblBorders>
         <w:tblLook w:val="04A0" w:firstRow="1" w:lastRow="0" w:firstColumn="1" w:lastColumn="0" w:noHBand="0" w:noVBand="1"/>
       </w:tblPr>
       <w:tblGrid>
-        <w:gridCol w:w="1234"/>
-        <w:gridCol w:w="1234"/>
-        <w:gridCol w:w="1234"/>
-        <w:gridCol w:w="1234"/>
-        <w:gridCol w:w="1234"/>
-        <w:gridCol w:w="1234"/>
-        <w:gridCol w:w="1234"/>
+        <w:gridCol w:w="954"/>
+        <w:gridCol w:w="1219"/>
+        <w:gridCol w:w="1009"/>
+        <w:gridCol w:w="1059"/>
+        <w:gridCol w:w="973"/>
+        <w:gridCol w:w="1026"/>
+        <w:gridCol w:w="978"/>
+        <w:gridCol w:w="812"/>
+        <w:gridCol w:w="1258"/>
       </w:tblGrid>
       <w:tr>
         <w:tc>
           <w:tcPr>
-            <w:tcW w:w="1234" w:type="dxa"/>
+            <w:tcW w:w="954" w:type="dxa"/>
           </w:tcPr>
           <w:p>
             <w:r>
@@ -29,7 +39,7 @@
         </w:tc>
         <w:tc>
           <w:tcPr>
-            <w:tcW w:w="1234" w:type="dxa"/>
+            <w:tcW w:w="1219" w:type="dxa"/>
           </w:tcPr>
           <w:p>
             <w:r>
@@ -39,7 +49,7 @@
         </w:tc>
         <w:tc>
           <w:tcPr>
-            <w:tcW w:w="1234" w:type="dxa"/>
+            <w:tcW w:w="1009" w:type="dxa"/>
           </w:tcPr>
           <w:p>
             <w:r>
@@ -49,7 +59,7 @@
         </w:tc>
         <w:tc>
           <w:tcPr>
-            <w:tcW w:w="1234" w:type="dxa"/>
+            <w:tcW w:w="1059" w:type="dxa"/>
           </w:tcPr>
           <w:p>
             <w:r>
@@ -59,7 +69,7 @@
         </w:tc>
         <w:tc>
           <w:tcPr>
-            <w:tcW w:w="1234" w:type="dxa"/>
+            <w:tcW w:w="973" w:type="dxa"/>
           </w:tcPr>
           <w:p>
             <w:r>
@@ -69,7 +79,7 @@
         </w:tc>
         <w:tc>
           <w:tcPr>
-            <w:tcW w:w="1234" w:type="dxa"/>
+            <w:tcW w:w="1026" w:type="dxa"/>
           </w:tcPr>
           <w:p>
             <w:r>
@@ -79,7 +89,7 @@
         </w:tc>
         <w:tc>
           <w:tcPr>
-            <w:tcW w:w="1234" w:type="dxa"/>
+            <w:tcW w:w="978" w:type="dxa"/>
           </w:tcPr>
           <w:p>
             <w:r>
@@ -87,31 +97,84 @@
             </w:r>
           </w:p>
         </w:tc>
-      </w:tr>
-      <w:tr>
         <w:tc>
           <w:tcPr>
-            <w:tcW w:w="1234" w:type="dxa"/>
+            <w:tcW w:w="812" w:type="dxa"/>
           </w:tcPr>
           <w:p>
             <w:r>
-              <w:t>001</w:t>
+              <w:t>Tổng số tiền thắng cược</w:t>
             </w:r>
           </w:p>
         </w:tc>
         <w:tc>
           <w:tcPr>
-            <w:tcW w:w="1234" w:type="dxa"/>
+            <w:tcW w:w="1258" w:type="dxa"/>
           </w:tcPr>
           <w:p>
             <w:r>
-              <w:t>dada</w:t>
+              <w:t>Tổng số tiền đã thua</w:t>
+            </w:r>
+          </w:p>
+        </w:tc>
+      </w:tr>
+      <w:tr>
+        <w:tc>
+          <w:tcPr>
+            <w:tcW w:w="954" w:type="dxa"/>
+          </w:tcPr>
+          <w:p>
+            <w:r>
+              <w:t>0</w:t>
+            </w:r>
+            <w:r>
+              <w:t>01</w:t>
             </w:r>
           </w:p>
         </w:tc>
         <w:tc>
           <w:tcPr>
-            <w:tcW w:w="1234" w:type="dxa"/>
+            <w:tcW w:w="1219" w:type="dxa"/>
+          </w:tcPr>
+          <w:p>
+            <w:r>
+              <w:t>hieu</w:t>
+            </w:r>
+          </w:p>
+        </w:tc>
+        <w:tc>
+          <w:tcPr>
+            <w:tcW w:w="1009" w:type="dxa"/>
+          </w:tcPr>
+          <w:p>
+            <w:r>
+              <w:t>123</w:t>
+            </w:r>
+          </w:p>
+        </w:tc>
+        <w:tc>
+          <w:tcPr>
+            <w:tcW w:w="1059" w:type="dxa"/>
+          </w:tcPr>
+          <w:p>
+            <w:r>
+              <w:t>0</w:t>
+            </w:r>
+          </w:p>
+        </w:tc>
+        <w:tc>
+          <w:tcPr>
+            <w:tcW w:w="973" w:type="dxa"/>
+          </w:tcPr>
+          <w:p>
+            <w:r>
+              <w:t>20</w:t>
+            </w:r>
+          </w:p>
+        </w:tc>
+        <w:tc>
+          <w:tcPr>
+            <w:tcW w:w="1026" w:type="dxa"/>
           </w:tcPr>
           <w:p>
             <w:r>
@@ -121,1149 +184,7 @@
         </w:tc>
         <w:tc>
           <w:tcPr>
-            <w:tcW w:w="1234" w:type="dxa"/>
-          </w:tcPr>
-          <w:p>
-            <w:r>
-              <w:t>881</w:t>
-            </w:r>
-          </w:p>
-        </w:tc>
-        <w:tc>
-          <w:tcPr>
-            <w:tcW w:w="1234" w:type="dxa"/>
-          </w:tcPr>
-          <w:p>
-            <w:r>
-              <w:t>8</w:t>
-            </w:r>
-          </w:p>
-        </w:tc>
-        <w:tc>
-          <w:tcPr>
-            <w:tcW w:w="1234" w:type="dxa"/>
-          </w:tcPr>
-          <w:p>
-            <w:r>
-              <w:t>7</w:t>
-            </w:r>
-          </w:p>
-        </w:tc>
-        <w:tc>
-          <w:tcPr>
-            <w:tcW w:w="1234" w:type="dxa"/>
-          </w:tcPr>
-          <w:p>
-            <w:r>
-              <w:t>1</w:t>
-            </w:r>
-          </w:p>
-        </w:tc>
-      </w:tr>
-      <w:tr>
-        <w:tc>
-          <w:tcPr>
-            <w:tcW w:w="1234" w:type="dxa"/>
-          </w:tcPr>
-          <w:p>
-            <w:r>
-              <w:t>002</w:t>
-            </w:r>
-          </w:p>
-        </w:tc>
-        <w:tc>
-          <w:tcPr>
-            <w:tcW w:w="1234" w:type="dxa"/>
-          </w:tcPr>
-          <w:p>
-            <w:r>
-              <w:t>daihiep</w:t>
-            </w:r>
-          </w:p>
-        </w:tc>
-        <w:tc>
-          <w:tcPr>
-            <w:tcW w:w="1234" w:type="dxa"/>
-          </w:tcPr>
-          <w:p>
-            <w:r>
-              <w:t>11</w:t>
-            </w:r>
-          </w:p>
-        </w:tc>
-        <w:tc>
-          <w:tcPr>
-            <w:tcW w:w="1234" w:type="dxa"/>
-          </w:tcPr>
-          <w:p>
-            <w:r>
-              <w:t>0</w:t>
-            </w:r>
-          </w:p>
-        </w:tc>
-        <w:tc>
-          <w:tcPr>
-            <w:tcW w:w="1234" w:type="dxa"/>
-          </w:tcPr>
-          <w:p>
-            <w:r>
-              <w:t>0</w:t>
-            </w:r>
-          </w:p>
-        </w:tc>
-        <w:tc>
-          <w:tcPr>
-            <w:tcW w:w="1234" w:type="dxa"/>
-          </w:tcPr>
-          <w:p>
-            <w:r>
-              <w:t>0</w:t>
-            </w:r>
-          </w:p>
-        </w:tc>
-        <w:tc>
-          <w:tcPr>
-            <w:tcW w:w="1234" w:type="dxa"/>
-          </w:tcPr>
-          <w:p>
-            <w:r>
-              <w:t>0</w:t>
-            </w:r>
-          </w:p>
-        </w:tc>
-      </w:tr>
-      <w:tr>
-        <w:tc>
-          <w:tcPr>
-            <w:tcW w:w="1234" w:type="dxa"/>
-          </w:tcPr>
-          <w:p>
-            <w:r>
-              <w:t>003</w:t>
-            </w:r>
-          </w:p>
-        </w:tc>
-        <w:tc>
-          <w:tcPr>
-            <w:tcW w:w="1234" w:type="dxa"/>
-          </w:tcPr>
-          <w:p>
-            <w:r>
-              <w:t>31312</w:t>
-            </w:r>
-          </w:p>
-        </w:tc>
-        <w:tc>
-          <w:tcPr>
-            <w:tcW w:w="1234" w:type="dxa"/>
-          </w:tcPr>
-          <w:p>
-            <w:r>
-              <w:t>11</w:t>
-            </w:r>
-          </w:p>
-        </w:tc>
-        <w:tc>
-          <w:tcPr>
-            <w:tcW w:w="1234" w:type="dxa"/>
-          </w:tcPr>
-          <w:p>
-            <w:r>
-              <w:t>0</w:t>
-            </w:r>
-          </w:p>
-        </w:tc>
-        <w:tc>
-          <w:tcPr>
-            <w:tcW w:w="1234" w:type="dxa"/>
-          </w:tcPr>
-          <w:p>
-            <w:r>
-              <w:t>0</w:t>
-            </w:r>
-          </w:p>
-        </w:tc>
-        <w:tc>
-          <w:tcPr>
-            <w:tcW w:w="1234" w:type="dxa"/>
-          </w:tcPr>
-          <w:p>
-            <w:r>
-              <w:t>0</w:t>
-            </w:r>
-          </w:p>
-        </w:tc>
-        <w:tc>
-          <w:tcPr>
-            <w:tcW w:w="1234" w:type="dxa"/>
-          </w:tcPr>
-          <w:p>
-            <w:r>
-              <w:t>0</w:t>
-            </w:r>
-          </w:p>
-        </w:tc>
-      </w:tr>
-      <w:tr>
-        <w:tc>
-          <w:tcPr>
-            <w:tcW w:w="1234" w:type="dxa"/>
-          </w:tcPr>
-          <w:p>
-            <w:r>
-              <w:t>004</w:t>
-            </w:r>
-          </w:p>
-        </w:tc>
-        <w:tc>
-          <w:tcPr>
-            <w:tcW w:w="1234" w:type="dxa"/>
-          </w:tcPr>
-          <w:p>
-            <w:r>
-              <w:t>ah</w:t>
-            </w:r>
-          </w:p>
-        </w:tc>
-        <w:tc>
-          <w:tcPr>
-            <w:tcW w:w="1234" w:type="dxa"/>
-          </w:tcPr>
-          <w:p>
-            <w:r>
-              <w:t>12</w:t>
-            </w:r>
-          </w:p>
-        </w:tc>
-        <w:tc>
-          <w:tcPr>
-            <w:tcW w:w="1234" w:type="dxa"/>
-          </w:tcPr>
-          <w:p>
-            <w:r>
-              <w:t>0</w:t>
-            </w:r>
-          </w:p>
-        </w:tc>
-        <w:tc>
-          <w:tcPr>
-            <w:tcW w:w="1234" w:type="dxa"/>
-          </w:tcPr>
-          <w:p>
-            <w:r>
-              <w:t>0</w:t>
-            </w:r>
-          </w:p>
-        </w:tc>
-        <w:tc>
-          <w:tcPr>
-            <w:tcW w:w="1234" w:type="dxa"/>
-          </w:tcPr>
-          <w:p>
-            <w:r>
-              <w:t>0</w:t>
-            </w:r>
-          </w:p>
-        </w:tc>
-        <w:tc>
-          <w:tcPr>
-            <w:tcW w:w="1234" w:type="dxa"/>
-          </w:tcPr>
-          <w:p>
-            <w:r>
-              <w:t>0</w:t>
-            </w:r>
-          </w:p>
-        </w:tc>
-      </w:tr>
-      <w:tr>
-        <w:tc>
-          <w:tcPr>
-            <w:tcW w:w="1234" w:type="dxa"/>
-          </w:tcPr>
-          <w:p>
-            <w:r>
-              <w:t>005</w:t>
-            </w:r>
-          </w:p>
-        </w:tc>
-        <w:tc>
-          <w:tcPr>
-            <w:tcW w:w="1234" w:type="dxa"/>
-          </w:tcPr>
-          <w:p>
-            <w:r>
-              <w:t>qd</w:t>
-            </w:r>
-          </w:p>
-        </w:tc>
-        <w:tc>
-          <w:tcPr>
-            <w:tcW w:w="1234" w:type="dxa"/>
-          </w:tcPr>
-          <w:p>
-            <w:r>
-              <w:t>123</w:t>
-            </w:r>
-          </w:p>
-        </w:tc>
-        <w:tc>
-          <w:tcPr>
-            <w:tcW w:w="1234" w:type="dxa"/>
-          </w:tcPr>
-          <w:p>
-            <w:r>
-              <w:t>0</w:t>
-            </w:r>
-          </w:p>
-        </w:tc>
-        <w:tc>
-          <w:tcPr>
-            <w:tcW w:w="1234" w:type="dxa"/>
-          </w:tcPr>
-          <w:p>
-            <w:r>
-              <w:t>0</w:t>
-            </w:r>
-          </w:p>
-        </w:tc>
-        <w:tc>
-          <w:tcPr>
-            <w:tcW w:w="1234" w:type="dxa"/>
-          </w:tcPr>
-          <w:p>
-            <w:r>
-              <w:t>0</w:t>
-            </w:r>
-          </w:p>
-        </w:tc>
-        <w:tc>
-          <w:tcPr>
-            <w:tcW w:w="1234" w:type="dxa"/>
-          </w:tcPr>
-          <w:p>
-            <w:r>
-              <w:t>0</w:t>
-            </w:r>
-          </w:p>
-        </w:tc>
-      </w:tr>
-      <w:tr>
-        <w:tc>
-          <w:tcPr>
-            <w:tcW w:w="1234" w:type="dxa"/>
-          </w:tcPr>
-          <w:p>
-            <w:r>
-              <w:t>006</w:t>
-            </w:r>
-          </w:p>
-        </w:tc>
-        <w:tc>
-          <w:tcPr>
-            <w:tcW w:w="1234" w:type="dxa"/>
-          </w:tcPr>
-          <w:p>
-            <w:r>
-              <w:t>duy</w:t>
-            </w:r>
-          </w:p>
-        </w:tc>
-        <w:tc>
-          <w:tcPr>
-            <w:tcW w:w="1234" w:type="dxa"/>
-          </w:tcPr>
-          <w:p>
-            <w:r>
-              <w:t>hehe</w:t>
-            </w:r>
-          </w:p>
-        </w:tc>
-        <w:tc>
-          <w:tcPr>
-            <w:tcW w:w="1234" w:type="dxa"/>
-          </w:tcPr>
-          <w:p>
-            <w:r>
-              <w:t>0</w:t>
-            </w:r>
-          </w:p>
-        </w:tc>
-        <w:tc>
-          <w:tcPr>
-            <w:tcW w:w="1234" w:type="dxa"/>
-          </w:tcPr>
-          <w:p>
-            <w:r>
-              <w:t>0</w:t>
-            </w:r>
-          </w:p>
-        </w:tc>
-        <w:tc>
-          <w:tcPr>
-            <w:tcW w:w="1234" w:type="dxa"/>
-          </w:tcPr>
-          <w:p>
-            <w:r>
-              <w:t>0</w:t>
-            </w:r>
-          </w:p>
-        </w:tc>
-        <w:tc>
-          <w:tcPr>
-            <w:tcW w:w="1234" w:type="dxa"/>
-          </w:tcPr>
-          <w:p>
-            <w:r>
-              <w:t>0</w:t>
-            </w:r>
-          </w:p>
-        </w:tc>
-      </w:tr>
-      <w:tr>
-        <w:tc>
-          <w:tcPr>
-            <w:tcW w:w="1234" w:type="dxa"/>
-          </w:tcPr>
-          <w:p>
-            <w:r>
-              <w:t>007</w:t>
-            </w:r>
-          </w:p>
-        </w:tc>
-        <w:tc>
-          <w:tcPr>
-            <w:tcW w:w="1234" w:type="dxa"/>
-          </w:tcPr>
-          <w:p>
-            <w:r>
-              <w:t>11</w:t>
-            </w:r>
-          </w:p>
-        </w:tc>
-        <w:tc>
-          <w:tcPr>
-            <w:tcW w:w="1234" w:type="dxa"/>
-          </w:tcPr>
-          <w:p>
-            <w:r>
-              <w:t>555</w:t>
-            </w:r>
-          </w:p>
-        </w:tc>
-        <w:tc>
-          <w:tcPr>
-            <w:tcW w:w="1234" w:type="dxa"/>
-          </w:tcPr>
-          <w:p>
-            <w:r>
-              <w:t>0</w:t>
-            </w:r>
-          </w:p>
-        </w:tc>
-        <w:tc>
-          <w:tcPr>
-            <w:tcW w:w="1234" w:type="dxa"/>
-          </w:tcPr>
-          <w:p>
-            <w:r>
-              <w:t>0</w:t>
-            </w:r>
-          </w:p>
-        </w:tc>
-        <w:tc>
-          <w:tcPr>
-            <w:tcW w:w="1234" w:type="dxa"/>
-          </w:tcPr>
-          <w:p>
-            <w:r>
-              <w:t>0</w:t>
-            </w:r>
-          </w:p>
-        </w:tc>
-        <w:tc>
-          <w:tcPr>
-            <w:tcW w:w="1234" w:type="dxa"/>
-          </w:tcPr>
-          <w:p>
-            <w:r>
-              <w:t>0</w:t>
-            </w:r>
-          </w:p>
-        </w:tc>
-      </w:tr>
-      <w:tr>
-        <w:tc>
-          <w:tcPr>
-            <w:tcW w:w="1234" w:type="dxa"/>
-          </w:tcPr>
-          <w:p>
-            <w:r>
-              <w:t>008</w:t>
-            </w:r>
-          </w:p>
-        </w:tc>
-        <w:tc>
-          <w:tcPr>
-            <w:tcW w:w="1234" w:type="dxa"/>
-          </w:tcPr>
-          <w:p>
-            <w:r>
-              <w:t>12</w:t>
-            </w:r>
-          </w:p>
-        </w:tc>
-        <w:tc>
-          <w:tcPr>
-            <w:tcW w:w="1234" w:type="dxa"/>
-          </w:tcPr>
-          <w:p>
-            <w:r>
-              <w:t>12</w:t>
-            </w:r>
-          </w:p>
-        </w:tc>
-        <w:tc>
-          <w:tcPr>
-            <w:tcW w:w="1234" w:type="dxa"/>
-          </w:tcPr>
-          <w:p>
-            <w:r>
-              <w:t>0</w:t>
-            </w:r>
-          </w:p>
-        </w:tc>
-        <w:tc>
-          <w:tcPr>
-            <w:tcW w:w="1234" w:type="dxa"/>
-          </w:tcPr>
-          <w:p>
-            <w:r>
-              <w:t>0</w:t>
-            </w:r>
-          </w:p>
-        </w:tc>
-        <w:tc>
-          <w:tcPr>
-            <w:tcW w:w="1234" w:type="dxa"/>
-          </w:tcPr>
-          <w:p>
-            <w:r>
-              <w:t>0</w:t>
-            </w:r>
-          </w:p>
-        </w:tc>
-        <w:tc>
-          <w:tcPr>
-            <w:tcW w:w="1234" w:type="dxa"/>
-          </w:tcPr>
-          <w:p>
-            <w:r>
-              <w:t>0</w:t>
-            </w:r>
-          </w:p>
-        </w:tc>
-      </w:tr>
-      <w:tr>
-        <w:tc>
-          <w:tcPr>
-            <w:tcW w:w="1234" w:type="dxa"/>
-          </w:tcPr>
-          <w:p>
-            <w:r>
-              <w:t>009</w:t>
-            </w:r>
-          </w:p>
-        </w:tc>
-        <w:tc>
-          <w:tcPr>
-            <w:tcW w:w="1234" w:type="dxa"/>
-          </w:tcPr>
-          <w:p>
-            <w:r>
-              <w:t>hehe</w:t>
-            </w:r>
-          </w:p>
-        </w:tc>
-        <w:tc>
-          <w:tcPr>
-            <w:tcW w:w="1234" w:type="dxa"/>
-          </w:tcPr>
-          <w:p>
-            <w:r>
-              <w:t>huhu</w:t>
-            </w:r>
-          </w:p>
-        </w:tc>
-        <w:tc>
-          <w:tcPr>
-            <w:tcW w:w="1234" w:type="dxa"/>
-          </w:tcPr>
-          <w:p>
-            <w:r>
-              <w:t>0</w:t>
-            </w:r>
-          </w:p>
-        </w:tc>
-        <w:tc>
-          <w:tcPr>
-            <w:tcW w:w="1234" w:type="dxa"/>
-          </w:tcPr>
-          <w:p>
-            <w:r>
-              <w:t>0</w:t>
-            </w:r>
-          </w:p>
-        </w:tc>
-        <w:tc>
-          <w:tcPr>
-            <w:tcW w:w="1234" w:type="dxa"/>
-          </w:tcPr>
-          <w:p>
-            <w:r>
-              <w:t>0</w:t>
-            </w:r>
-          </w:p>
-        </w:tc>
-        <w:tc>
-          <w:tcPr>
-            <w:tcW w:w="1234" w:type="dxa"/>
-          </w:tcPr>
-          <w:p>
-            <w:r>
-              <w:t>0</w:t>
-            </w:r>
-          </w:p>
-        </w:tc>
-      </w:tr>
-      <w:tr>
-        <w:tc>
-          <w:tcPr>
-            <w:tcW w:w="1234" w:type="dxa"/>
-          </w:tcPr>
-          <w:p>
-            <w:r>
-              <w:t>010</w:t>
-            </w:r>
-          </w:p>
-        </w:tc>
-        <w:tc>
-          <w:tcPr>
-            <w:tcW w:w="1234" w:type="dxa"/>
-          </w:tcPr>
-          <w:p>
-            <w:r>
-              <w:t>test</w:t>
-            </w:r>
-          </w:p>
-        </w:tc>
-        <w:tc>
-          <w:tcPr>
-            <w:tcW w:w="1234" w:type="dxa"/>
-          </w:tcPr>
-          <w:p>
-            <w:r>
-              <w:t>1</w:t>
-            </w:r>
-          </w:p>
-        </w:tc>
-        <w:tc>
-          <w:tcPr>
-            <w:tcW w:w="1234" w:type="dxa"/>
-          </w:tcPr>
-          <w:p>
-            <w:r>
-              <w:t>0</w:t>
-            </w:r>
-          </w:p>
-        </w:tc>
-        <w:tc>
-          <w:tcPr>
-            <w:tcW w:w="1234" w:type="dxa"/>
-          </w:tcPr>
-          <w:p>
-            <w:r>
-              <w:t>0</w:t>
-            </w:r>
-          </w:p>
-        </w:tc>
-        <w:tc>
-          <w:tcPr>
-            <w:tcW w:w="1234" w:type="dxa"/>
-          </w:tcPr>
-          <w:p>
-            <w:r>
-              <w:t>0</w:t>
-            </w:r>
-          </w:p>
-        </w:tc>
-        <w:tc>
-          <w:tcPr>
-            <w:tcW w:w="1234" w:type="dxa"/>
-          </w:tcPr>
-          <w:p>
-            <w:r>
-              <w:t>0</w:t>
-            </w:r>
-          </w:p>
-        </w:tc>
-      </w:tr>
-      <w:tr>
-        <w:tc>
-          <w:tcPr>
-            <w:tcW w:w="1234" w:type="dxa"/>
-          </w:tcPr>
-          <w:p>
-            <w:r>
-              <w:t>011</w:t>
-            </w:r>
-          </w:p>
-        </w:tc>
-        <w:tc>
-          <w:tcPr>
-            <w:tcW w:w="1234" w:type="dxa"/>
-          </w:tcPr>
-          <w:p>
-            <w:r>
-              <w:t>123456</w:t>
-            </w:r>
-          </w:p>
-        </w:tc>
-        <w:tc>
-          <w:tcPr>
-            <w:tcW w:w="1234" w:type="dxa"/>
-          </w:tcPr>
-          <w:p>
-            <w:r>
-              <w:t>1</w:t>
-            </w:r>
-          </w:p>
-        </w:tc>
-        <w:tc>
-          <w:tcPr>
-            <w:tcW w:w="1234" w:type="dxa"/>
-          </w:tcPr>
-          <w:p>
-            <w:r>
-              <w:t>0</w:t>
-            </w:r>
-          </w:p>
-        </w:tc>
-        <w:tc>
-          <w:tcPr>
-            <w:tcW w:w="1234" w:type="dxa"/>
-          </w:tcPr>
-          <w:p>
-            <w:r>
-              <w:t>0</w:t>
-            </w:r>
-          </w:p>
-        </w:tc>
-        <w:tc>
-          <w:tcPr>
-            <w:tcW w:w="1234" w:type="dxa"/>
-          </w:tcPr>
-          <w:p>
-            <w:r>
-              <w:t>0</w:t>
-            </w:r>
-          </w:p>
-        </w:tc>
-        <w:tc>
-          <w:tcPr>
-            <w:tcW w:w="1234" w:type="dxa"/>
-          </w:tcPr>
-          <w:p>
-            <w:r>
-              <w:t>0</w:t>
-            </w:r>
-          </w:p>
-        </w:tc>
-      </w:tr>
-      <w:tr>
-        <w:tc>
-          <w:tcPr>
-            <w:tcW w:w="1234" w:type="dxa"/>
-          </w:tcPr>
-          <w:p>
-            <w:r>
-              <w:t>012</w:t>
-            </w:r>
-          </w:p>
-        </w:tc>
-        <w:tc>
-          <w:tcPr>
-            <w:tcW w:w="1234" w:type="dxa"/>
-          </w:tcPr>
-          <w:p>
-            <w:r>
-              <w:t>567</w:t>
-            </w:r>
-          </w:p>
-        </w:tc>
-        <w:tc>
-          <w:tcPr>
-            <w:tcW w:w="1234" w:type="dxa"/>
-          </w:tcPr>
-          <w:p>
-            <w:r>
-              <w:t>1</w:t>
-            </w:r>
-          </w:p>
-        </w:tc>
-        <w:tc>
-          <w:tcPr>
-            <w:tcW w:w="1234" w:type="dxa"/>
-          </w:tcPr>
-          <w:p>
-            <w:r>
-              <w:t>0</w:t>
-            </w:r>
-          </w:p>
-        </w:tc>
-        <w:tc>
-          <w:tcPr>
-            <w:tcW w:w="1234" w:type="dxa"/>
-          </w:tcPr>
-          <w:p>
-            <w:r>
-              <w:t>0</w:t>
-            </w:r>
-          </w:p>
-        </w:tc>
-        <w:tc>
-          <w:tcPr>
-            <w:tcW w:w="1234" w:type="dxa"/>
-          </w:tcPr>
-          <w:p>
-            <w:r>
-              <w:t>0</w:t>
-            </w:r>
-          </w:p>
-        </w:tc>
-        <w:tc>
-          <w:tcPr>
-            <w:tcW w:w="1234" w:type="dxa"/>
-          </w:tcPr>
-          <w:p>
-            <w:r>
-              <w:t>0</w:t>
-            </w:r>
-          </w:p>
-        </w:tc>
-      </w:tr>
-      <w:tr>
-        <w:tc>
-          <w:tcPr>
-            <w:tcW w:w="1234" w:type="dxa"/>
-          </w:tcPr>
-          <w:p>
-            <w:r>
-              <w:t>013</w:t>
-            </w:r>
-          </w:p>
-        </w:tc>
-        <w:tc>
-          <w:tcPr>
-            <w:tcW w:w="1234" w:type="dxa"/>
-          </w:tcPr>
-          <w:p>
-            <w:r>
-              <w:t>sss</w:t>
-            </w:r>
-          </w:p>
-        </w:tc>
-        <w:tc>
-          <w:tcPr>
-            <w:tcW w:w="1234" w:type="dxa"/>
-          </w:tcPr>
-          <w:p>
-            <w:r>
-              <w:t>1</w:t>
-            </w:r>
-          </w:p>
-        </w:tc>
-        <w:tc>
-          <w:tcPr>
-            <w:tcW w:w="1234" w:type="dxa"/>
-          </w:tcPr>
-          <w:p>
-            <w:r>
-              <w:t>0</w:t>
-            </w:r>
-          </w:p>
-        </w:tc>
-        <w:tc>
-          <w:tcPr>
-            <w:tcW w:w="1234" w:type="dxa"/>
-          </w:tcPr>
-          <w:p>
-            <w:r>
-              <w:t>0</w:t>
-            </w:r>
-          </w:p>
-        </w:tc>
-        <w:tc>
-          <w:tcPr>
-            <w:tcW w:w="1234" w:type="dxa"/>
-          </w:tcPr>
-          <w:p>
-            <w:r>
-              <w:t>0</w:t>
-            </w:r>
-          </w:p>
-        </w:tc>
-        <w:tc>
-          <w:tcPr>
-            <w:tcW w:w="1234" w:type="dxa"/>
-          </w:tcPr>
-          <w:p>
-            <w:r>
-              <w:t>0</w:t>
-            </w:r>
-          </w:p>
-        </w:tc>
-      </w:tr>
-      <w:tr>
-        <w:tc>
-          <w:tcPr>
-            <w:tcW w:w="1234" w:type="dxa"/>
-          </w:tcPr>
-          <w:p>
-            <w:r>
-              <w:t>014</w:t>
-            </w:r>
-          </w:p>
-        </w:tc>
-        <w:tc>
-          <w:tcPr>
-            <w:tcW w:w="1234" w:type="dxa"/>
-          </w:tcPr>
-          <w:p>
-            <w:r>
-              <w:t>q</w:t>
-            </w:r>
-          </w:p>
-        </w:tc>
-        <w:tc>
-          <w:tcPr>
-            <w:tcW w:w="1234" w:type="dxa"/>
-          </w:tcPr>
-          <w:p>
-            <w:r>
-              <w:t>a</w:t>
-            </w:r>
-          </w:p>
-        </w:tc>
-        <w:tc>
-          <w:tcPr>
-            <w:tcW w:w="1234" w:type="dxa"/>
-          </w:tcPr>
-          <w:p>
-            <w:r>
-              <w:t>0</w:t>
-            </w:r>
-          </w:p>
-        </w:tc>
-        <w:tc>
-          <w:tcPr>
-            <w:tcW w:w="1234" w:type="dxa"/>
-          </w:tcPr>
-          <w:p>
-            <w:r>
-              <w:t>0</w:t>
-            </w:r>
-          </w:p>
-        </w:tc>
-        <w:tc>
-          <w:tcPr>
-            <w:tcW w:w="1234" w:type="dxa"/>
-          </w:tcPr>
-          <w:p>
-            <w:r>
-              <w:t>0</w:t>
-            </w:r>
-          </w:p>
-        </w:tc>
-        <w:tc>
-          <w:tcPr>
-            <w:tcW w:w="1234" w:type="dxa"/>
-          </w:tcPr>
-          <w:p>
-            <w:r>
-              <w:t>0</w:t>
-            </w:r>
-          </w:p>
-        </w:tc>
-      </w:tr>
-      <w:tr>
-        <w:tc>
-          <w:tcPr>
-            <w:tcW w:w="1234" w:type="dxa"/>
-          </w:tcPr>
-          <w:p>
-            <w:r>
-              <w:t>015</w:t>
-            </w:r>
-          </w:p>
-        </w:tc>
-        <w:tc>
-          <w:tcPr>
-            <w:tcW w:w="1234" w:type="dxa"/>
-          </w:tcPr>
-          <w:p>
-            <w:r>
-              <w:t>r</w:t>
-            </w:r>
-          </w:p>
-        </w:tc>
-        <w:tc>
-          <w:tcPr>
-            <w:tcW w:w="1234" w:type="dxa"/>
-          </w:tcPr>
-          <w:p>
-            <w:r>
-              <w:t>r</w:t>
-            </w:r>
-          </w:p>
-        </w:tc>
-        <w:tc>
-          <w:tcPr>
-            <w:tcW w:w="1234" w:type="dxa"/>
-          </w:tcPr>
-          <w:p>
-            <w:r>
-              <w:t>0</w:t>
-            </w:r>
-          </w:p>
-        </w:tc>
-        <w:tc>
-          <w:tcPr>
-            <w:tcW w:w="1234" w:type="dxa"/>
-          </w:tcPr>
-          <w:p>
-            <w:r>
-              <w:t>0</w:t>
-            </w:r>
-          </w:p>
-        </w:tc>
-        <w:tc>
-          <w:tcPr>
-            <w:tcW w:w="1234" w:type="dxa"/>
-          </w:tcPr>
-          <w:p>
-            <w:r>
-              <w:t>0</w:t>
-            </w:r>
-          </w:p>
-        </w:tc>
-        <w:tc>
-          <w:tcPr>
-            <w:tcW w:w="1234" w:type="dxa"/>
-          </w:tcPr>
-          <w:p>
-            <w:r>
-              <w:t>0</w:t>
-            </w:r>
-          </w:p>
-        </w:tc>
-      </w:tr>
-      <w:tr>
-        <w:tc>
-          <w:tcPr>
-            <w:tcW w:w="1234" w:type="dxa"/>
-          </w:tcPr>
-          <w:p>
-            <w:r>
-              <w:t>016</w:t>
-            </w:r>
-          </w:p>
-        </w:tc>
-        <w:tc>
-          <w:tcPr>
-            <w:tcW w:w="1234" w:type="dxa"/>
-          </w:tcPr>
-          <w:p>
-            <w:r>
-              <w:t>abc</w:t>
-            </w:r>
-          </w:p>
-        </w:tc>
-        <w:tc>
-          <w:tcPr>
-            <w:tcW w:w="1234" w:type="dxa"/>
-          </w:tcPr>
-          <w:p>
-            <w:r>
-              <w:t>d</w:t>
-            </w:r>
-          </w:p>
-        </w:tc>
-        <w:tc>
-          <w:tcPr>
-            <w:tcW w:w="1234" w:type="dxa"/>
-          </w:tcPr>
-          <w:p>
-            <w:r>
-              <w:t>0</w:t>
-            </w:r>
-          </w:p>
-        </w:tc>
-        <w:tc>
-          <w:tcPr>
-            <w:tcW w:w="1234" w:type="dxa"/>
-          </w:tcPr>
-          <w:p>
-            <w:r>
-              <w:t>0</w:t>
-            </w:r>
-          </w:p>
-        </w:tc>
-        <w:tc>
-          <w:tcPr>
-            <w:tcW w:w="1234" w:type="dxa"/>
-          </w:tcPr>
-          <w:p>
-            <w:r>
-              <w:t>0</w:t>
-            </w:r>
-          </w:p>
-        </w:tc>
-        <w:tc>
-          <w:tcPr>
-            <w:tcW w:w="1234" w:type="dxa"/>
-          </w:tcPr>
-          <w:p>
-            <w:r>
-              <w:t>0</w:t>
-            </w:r>
-          </w:p>
-        </w:tc>
-      </w:tr>
-      <w:tr>
-        <w:tc>
-          <w:tcPr>
-            <w:tcW w:type="dxa" w:w="1234"/>
-          </w:tcPr>
-          <w:p>
-            <w:r>
-              <w:t>017</w:t>
-            </w:r>
-          </w:p>
-        </w:tc>
-        <w:tc>
-          <w:tcPr>
-            <w:tcW w:type="dxa" w:w="1234"/>
-          </w:tcPr>
-          <w:p>
-            <w:r>
-              <w:t>y</w:t>
-            </w:r>
-          </w:p>
-        </w:tc>
-        <w:tc>
-          <w:tcPr>
-            <w:tcW w:type="dxa" w:w="1234"/>
+            <w:tcW w:w="978" w:type="dxa"/>
           </w:tcPr>
           <w:p>
             <w:r>
@@ -1273,257 +194,21 @@
         </w:tc>
         <w:tc>
           <w:tcPr>
-            <w:tcW w:type="dxa" w:w="1234"/>
+            <w:tcW w:w="812" w:type="dxa"/>
           </w:tcPr>
           <w:p>
             <w:r>
-              <w:t>500</w:t>
+              <w:t>-1604</w:t>
             </w:r>
           </w:p>
         </w:tc>
         <w:tc>
           <w:tcPr>
-            <w:tcW w:type="dxa" w:w="1234"/>
+            <w:tcW w:w="1258" w:type="dxa"/>
           </w:tcPr>
           <w:p>
             <w:r>
-              <w:t>0</w:t>
-            </w:r>
-          </w:p>
-        </w:tc>
-        <w:tc>
-          <w:tcPr>
-            <w:tcW w:type="dxa" w:w="1234"/>
-          </w:tcPr>
-          <w:p>
-            <w:r>
-              <w:t>0</w:t>
-            </w:r>
-          </w:p>
-        </w:tc>
-        <w:tc>
-          <w:tcPr>
-            <w:tcW w:type="dxa" w:w="1234"/>
-          </w:tcPr>
-          <w:p>
-            <w:r>
-              <w:t>0</w:t>
-            </w:r>
-          </w:p>
-        </w:tc>
-      </w:tr>
-      <w:tr>
-        <w:tc>
-          <w:tcPr>
-            <w:tcW w:type="dxa" w:w="1234"/>
-          </w:tcPr>
-          <w:p>
-            <w:r>
-              <w:t>018</w:t>
-            </w:r>
-          </w:p>
-        </w:tc>
-        <w:tc>
-          <w:tcPr>
-            <w:tcW w:type="dxa" w:w="1234"/>
-          </w:tcPr>
-          <w:p>
-            <w:r>
-              <w:t>ChuHieu</w:t>
-            </w:r>
-          </w:p>
-        </w:tc>
-        <w:tc>
-          <w:tcPr>
-            <w:tcW w:type="dxa" w:w="1234"/>
-          </w:tcPr>
-          <w:p>
-            <w:r>
-              <w:t>123</w:t>
-            </w:r>
-          </w:p>
-        </w:tc>
-        <w:tc>
-          <w:tcPr>
-            <w:tcW w:type="dxa" w:w="1234"/>
-          </w:tcPr>
-          <w:p>
-            <w:r>
-              <w:t>500</w:t>
-            </w:r>
-          </w:p>
-        </w:tc>
-        <w:tc>
-          <w:tcPr>
-            <w:tcW w:type="dxa" w:w="1234"/>
-          </w:tcPr>
-          <w:p>
-            <w:r>
-              <w:t>0</w:t>
-            </w:r>
-          </w:p>
-        </w:tc>
-        <w:tc>
-          <w:tcPr>
-            <w:tcW w:type="dxa" w:w="1234"/>
-          </w:tcPr>
-          <w:p>
-            <w:r>
-              <w:t>0</w:t>
-            </w:r>
-          </w:p>
-        </w:tc>
-        <w:tc>
-          <w:tcPr>
-            <w:tcW w:type="dxa" w:w="1234"/>
-          </w:tcPr>
-          <w:p>
-            <w:r>
-              <w:t>0</w:t>
-            </w:r>
-          </w:p>
-        </w:tc>
-      </w:tr>
-      <w:tr>
-        <w:tc>
-          <w:tcPr>
-            <w:tcW w:type="dxa" w:w="1234"/>
-          </w:tcPr>
-          <w:p>
-            <w:r>
-              <w:t>019</w:t>
-            </w:r>
-          </w:p>
-        </w:tc>
-        <w:tc>
-          <w:tcPr>
-            <w:tcW w:type="dxa" w:w="1234"/>
-          </w:tcPr>
-          <w:p>
-            <w:r>
-              <w:t>ChuHieuMagic</w:t>
-            </w:r>
-          </w:p>
-        </w:tc>
-        <w:tc>
-          <w:tcPr>
-            <w:tcW w:type="dxa" w:w="1234"/>
-          </w:tcPr>
-          <w:p>
-            <w:r>
-              <w:t>123</w:t>
-            </w:r>
-          </w:p>
-        </w:tc>
-        <w:tc>
-          <w:tcPr>
-            <w:tcW w:type="dxa" w:w="1234"/>
-          </w:tcPr>
-          <w:p>
-            <w:r>
-              <w:t>500</w:t>
-            </w:r>
-          </w:p>
-        </w:tc>
-        <w:tc>
-          <w:tcPr>
-            <w:tcW w:type="dxa" w:w="1234"/>
-          </w:tcPr>
-          <w:p>
-            <w:r>
-              <w:t>0</w:t>
-            </w:r>
-          </w:p>
-        </w:tc>
-        <w:tc>
-          <w:tcPr>
-            <w:tcW w:type="dxa" w:w="1234"/>
-          </w:tcPr>
-          <w:p>
-            <w:r>
-              <w:t>0</w:t>
-            </w:r>
-          </w:p>
-        </w:tc>
-        <w:tc>
-          <w:tcPr>
-            <w:tcW w:type="dxa" w:w="1234"/>
-          </w:tcPr>
-          <w:p>
-            <w:r>
-              <w:t>0</w:t>
-            </w:r>
-          </w:p>
-        </w:tc>
-      </w:tr>
-      <w:tr>
-        <w:tc>
-          <w:tcPr>
-            <w:tcW w:type="dxa" w:w="1234"/>
-          </w:tcPr>
-          <w:p>
-            <w:r>
-              <w:t>020</w:t>
-            </w:r>
-          </w:p>
-        </w:tc>
-        <w:tc>
-          <w:tcPr>
-            <w:tcW w:type="dxa" w:w="1234"/>
-          </w:tcPr>
-          <w:p>
-            <w:r>
-              <w:t>hieu</w:t>
-            </w:r>
-          </w:p>
-        </w:tc>
-        <w:tc>
-          <w:tcPr>
-            <w:tcW w:type="dxa" w:w="1234"/>
-          </w:tcPr>
-          <w:p>
-            <w:r>
-              <w:t>123</w:t>
-            </w:r>
-          </w:p>
-        </w:tc>
-        <w:tc>
-          <w:tcPr>
-            <w:tcW w:type="dxa" w:w="1234"/>
-          </w:tcPr>
-          <w:p>
-            <w:r>
-              <w:t>500</w:t>
-            </w:r>
-          </w:p>
-        </w:tc>
-        <w:tc>
-          <w:tcPr>
-            <w:tcW w:type="dxa" w:w="1234"/>
-          </w:tcPr>
-          <w:p>
-            <w:r>
-              <w:t>0</w:t>
-            </w:r>
-          </w:p>
-        </w:tc>
-        <w:tc>
-          <w:tcPr>
-            <w:tcW w:type="dxa" w:w="1234"/>
-          </w:tcPr>
-          <w:p>
-            <w:r>
-              <w:t>0</w:t>
-            </w:r>
-          </w:p>
-        </w:tc>
-        <w:tc>
-          <w:tcPr>
-            <w:tcW w:type="dxa" w:w="1234"/>
-          </w:tcPr>
-          <w:p>
-            <w:r>
-              <w:t>0</w:t>
+              <w:t>11231</w:t>
             </w:r>
           </w:p>
         </w:tc>

</xml_diff>

<commit_message>
Added many features, fixed several bugs
</commit_message>
<xml_diff>
--- a/Accounts.docx
+++ b/Accounts.docx
@@ -4,22 +4,32 @@
   <w:body>
     <w:tbl>
       <w:tblPr>
-        <w:tblW w:w="0" w:type="auto"/>
+        <w:tblW w:w="9288" w:type="dxa"/>
+        <w:tblBorders>
+          <w:top w:val="single" w:sz="4" w:space="0" w:color="auto"/>
+          <w:left w:val="single" w:sz="4" w:space="0" w:color="auto"/>
+          <w:bottom w:val="single" w:sz="4" w:space="0" w:color="auto"/>
+          <w:right w:val="single" w:sz="4" w:space="0" w:color="auto"/>
+          <w:insideH w:val="single" w:sz="4" w:space="0" w:color="auto"/>
+          <w:insideV w:val="single" w:sz="4" w:space="0" w:color="auto"/>
+        </w:tblBorders>
         <w:tblLook w:val="04A0" w:firstRow="1" w:lastRow="0" w:firstColumn="1" w:lastColumn="0" w:noHBand="0" w:noVBand="1"/>
       </w:tblPr>
       <w:tblGrid>
-        <w:gridCol w:w="1234"/>
-        <w:gridCol w:w="1234"/>
-        <w:gridCol w:w="1234"/>
-        <w:gridCol w:w="1234"/>
-        <w:gridCol w:w="1234"/>
-        <w:gridCol w:w="1234"/>
-        <w:gridCol w:w="1234"/>
+        <w:gridCol w:w="954"/>
+        <w:gridCol w:w="1219"/>
+        <w:gridCol w:w="1009"/>
+        <w:gridCol w:w="1059"/>
+        <w:gridCol w:w="973"/>
+        <w:gridCol w:w="1026"/>
+        <w:gridCol w:w="978"/>
+        <w:gridCol w:w="812"/>
+        <w:gridCol w:w="1258"/>
       </w:tblGrid>
       <w:tr>
         <w:tc>
           <w:tcPr>
-            <w:tcW w:w="1234" w:type="dxa"/>
+            <w:tcW w:w="954" w:type="dxa"/>
           </w:tcPr>
           <w:p>
             <w:r>
@@ -29,7 +39,7 @@
         </w:tc>
         <w:tc>
           <w:tcPr>
-            <w:tcW w:w="1234" w:type="dxa"/>
+            <w:tcW w:w="1219" w:type="dxa"/>
           </w:tcPr>
           <w:p>
             <w:r>
@@ -39,7 +49,7 @@
         </w:tc>
         <w:tc>
           <w:tcPr>
-            <w:tcW w:w="1234" w:type="dxa"/>
+            <w:tcW w:w="1009" w:type="dxa"/>
           </w:tcPr>
           <w:p>
             <w:r>
@@ -49,7 +59,7 @@
         </w:tc>
         <w:tc>
           <w:tcPr>
-            <w:tcW w:w="1234" w:type="dxa"/>
+            <w:tcW w:w="1059" w:type="dxa"/>
           </w:tcPr>
           <w:p>
             <w:r>
@@ -59,7 +69,7 @@
         </w:tc>
         <w:tc>
           <w:tcPr>
-            <w:tcW w:w="1234" w:type="dxa"/>
+            <w:tcW w:w="973" w:type="dxa"/>
           </w:tcPr>
           <w:p>
             <w:r>
@@ -69,7 +79,7 @@
         </w:tc>
         <w:tc>
           <w:tcPr>
-            <w:tcW w:w="1234" w:type="dxa"/>
+            <w:tcW w:w="1026" w:type="dxa"/>
           </w:tcPr>
           <w:p>
             <w:r>
@@ -79,7 +89,7 @@
         </w:tc>
         <w:tc>
           <w:tcPr>
-            <w:tcW w:w="1234" w:type="dxa"/>
+            <w:tcW w:w="978" w:type="dxa"/>
           </w:tcPr>
           <w:p>
             <w:r>
@@ -87,31 +97,84 @@
             </w:r>
           </w:p>
         </w:tc>
-      </w:tr>
-      <w:tr>
         <w:tc>
           <w:tcPr>
-            <w:tcW w:w="1234" w:type="dxa"/>
+            <w:tcW w:w="812" w:type="dxa"/>
           </w:tcPr>
           <w:p>
             <w:r>
-              <w:t>001</w:t>
+              <w:t>Tổng số tiền thắng cược</w:t>
             </w:r>
           </w:p>
         </w:tc>
         <w:tc>
           <w:tcPr>
-            <w:tcW w:w="1234" w:type="dxa"/>
+            <w:tcW w:w="1258" w:type="dxa"/>
           </w:tcPr>
           <w:p>
             <w:r>
-              <w:t>dada</w:t>
+              <w:t>Tổng số tiền đã thua</w:t>
+            </w:r>
+          </w:p>
+        </w:tc>
+      </w:tr>
+      <w:tr>
+        <w:tc>
+          <w:tcPr>
+            <w:tcW w:w="954" w:type="dxa"/>
+          </w:tcPr>
+          <w:p>
+            <w:r>
+              <w:t>0</w:t>
+            </w:r>
+            <w:r>
+              <w:t>01</w:t>
             </w:r>
           </w:p>
         </w:tc>
         <w:tc>
           <w:tcPr>
-            <w:tcW w:w="1234" w:type="dxa"/>
+            <w:tcW w:w="1219" w:type="dxa"/>
+          </w:tcPr>
+          <w:p>
+            <w:r>
+              <w:t>hieu</w:t>
+            </w:r>
+          </w:p>
+        </w:tc>
+        <w:tc>
+          <w:tcPr>
+            <w:tcW w:w="1009" w:type="dxa"/>
+          </w:tcPr>
+          <w:p>
+            <w:r>
+              <w:t>123</w:t>
+            </w:r>
+          </w:p>
+        </w:tc>
+        <w:tc>
+          <w:tcPr>
+            <w:tcW w:w="1059" w:type="dxa"/>
+          </w:tcPr>
+          <w:p>
+            <w:r>
+              <w:t>0</w:t>
+            </w:r>
+          </w:p>
+        </w:tc>
+        <w:tc>
+          <w:tcPr>
+            <w:tcW w:w="973" w:type="dxa"/>
+          </w:tcPr>
+          <w:p>
+            <w:r>
+              <w:t>20</w:t>
+            </w:r>
+          </w:p>
+        </w:tc>
+        <w:tc>
+          <w:tcPr>
+            <w:tcW w:w="1026" w:type="dxa"/>
           </w:tcPr>
           <w:p>
             <w:r>
@@ -121,1149 +184,7 @@
         </w:tc>
         <w:tc>
           <w:tcPr>
-            <w:tcW w:w="1234" w:type="dxa"/>
-          </w:tcPr>
-          <w:p>
-            <w:r>
-              <w:t>881</w:t>
-            </w:r>
-          </w:p>
-        </w:tc>
-        <w:tc>
-          <w:tcPr>
-            <w:tcW w:w="1234" w:type="dxa"/>
-          </w:tcPr>
-          <w:p>
-            <w:r>
-              <w:t>8</w:t>
-            </w:r>
-          </w:p>
-        </w:tc>
-        <w:tc>
-          <w:tcPr>
-            <w:tcW w:w="1234" w:type="dxa"/>
-          </w:tcPr>
-          <w:p>
-            <w:r>
-              <w:t>7</w:t>
-            </w:r>
-          </w:p>
-        </w:tc>
-        <w:tc>
-          <w:tcPr>
-            <w:tcW w:w="1234" w:type="dxa"/>
-          </w:tcPr>
-          <w:p>
-            <w:r>
-              <w:t>1</w:t>
-            </w:r>
-          </w:p>
-        </w:tc>
-      </w:tr>
-      <w:tr>
-        <w:tc>
-          <w:tcPr>
-            <w:tcW w:w="1234" w:type="dxa"/>
-          </w:tcPr>
-          <w:p>
-            <w:r>
-              <w:t>002</w:t>
-            </w:r>
-          </w:p>
-        </w:tc>
-        <w:tc>
-          <w:tcPr>
-            <w:tcW w:w="1234" w:type="dxa"/>
-          </w:tcPr>
-          <w:p>
-            <w:r>
-              <w:t>daihiep</w:t>
-            </w:r>
-          </w:p>
-        </w:tc>
-        <w:tc>
-          <w:tcPr>
-            <w:tcW w:w="1234" w:type="dxa"/>
-          </w:tcPr>
-          <w:p>
-            <w:r>
-              <w:t>11</w:t>
-            </w:r>
-          </w:p>
-        </w:tc>
-        <w:tc>
-          <w:tcPr>
-            <w:tcW w:w="1234" w:type="dxa"/>
-          </w:tcPr>
-          <w:p>
-            <w:r>
-              <w:t>0</w:t>
-            </w:r>
-          </w:p>
-        </w:tc>
-        <w:tc>
-          <w:tcPr>
-            <w:tcW w:w="1234" w:type="dxa"/>
-          </w:tcPr>
-          <w:p>
-            <w:r>
-              <w:t>0</w:t>
-            </w:r>
-          </w:p>
-        </w:tc>
-        <w:tc>
-          <w:tcPr>
-            <w:tcW w:w="1234" w:type="dxa"/>
-          </w:tcPr>
-          <w:p>
-            <w:r>
-              <w:t>0</w:t>
-            </w:r>
-          </w:p>
-        </w:tc>
-        <w:tc>
-          <w:tcPr>
-            <w:tcW w:w="1234" w:type="dxa"/>
-          </w:tcPr>
-          <w:p>
-            <w:r>
-              <w:t>0</w:t>
-            </w:r>
-          </w:p>
-        </w:tc>
-      </w:tr>
-      <w:tr>
-        <w:tc>
-          <w:tcPr>
-            <w:tcW w:w="1234" w:type="dxa"/>
-          </w:tcPr>
-          <w:p>
-            <w:r>
-              <w:t>003</w:t>
-            </w:r>
-          </w:p>
-        </w:tc>
-        <w:tc>
-          <w:tcPr>
-            <w:tcW w:w="1234" w:type="dxa"/>
-          </w:tcPr>
-          <w:p>
-            <w:r>
-              <w:t>31312</w:t>
-            </w:r>
-          </w:p>
-        </w:tc>
-        <w:tc>
-          <w:tcPr>
-            <w:tcW w:w="1234" w:type="dxa"/>
-          </w:tcPr>
-          <w:p>
-            <w:r>
-              <w:t>11</w:t>
-            </w:r>
-          </w:p>
-        </w:tc>
-        <w:tc>
-          <w:tcPr>
-            <w:tcW w:w="1234" w:type="dxa"/>
-          </w:tcPr>
-          <w:p>
-            <w:r>
-              <w:t>0</w:t>
-            </w:r>
-          </w:p>
-        </w:tc>
-        <w:tc>
-          <w:tcPr>
-            <w:tcW w:w="1234" w:type="dxa"/>
-          </w:tcPr>
-          <w:p>
-            <w:r>
-              <w:t>0</w:t>
-            </w:r>
-          </w:p>
-        </w:tc>
-        <w:tc>
-          <w:tcPr>
-            <w:tcW w:w="1234" w:type="dxa"/>
-          </w:tcPr>
-          <w:p>
-            <w:r>
-              <w:t>0</w:t>
-            </w:r>
-          </w:p>
-        </w:tc>
-        <w:tc>
-          <w:tcPr>
-            <w:tcW w:w="1234" w:type="dxa"/>
-          </w:tcPr>
-          <w:p>
-            <w:r>
-              <w:t>0</w:t>
-            </w:r>
-          </w:p>
-        </w:tc>
-      </w:tr>
-      <w:tr>
-        <w:tc>
-          <w:tcPr>
-            <w:tcW w:w="1234" w:type="dxa"/>
-          </w:tcPr>
-          <w:p>
-            <w:r>
-              <w:t>004</w:t>
-            </w:r>
-          </w:p>
-        </w:tc>
-        <w:tc>
-          <w:tcPr>
-            <w:tcW w:w="1234" w:type="dxa"/>
-          </w:tcPr>
-          <w:p>
-            <w:r>
-              <w:t>ah</w:t>
-            </w:r>
-          </w:p>
-        </w:tc>
-        <w:tc>
-          <w:tcPr>
-            <w:tcW w:w="1234" w:type="dxa"/>
-          </w:tcPr>
-          <w:p>
-            <w:r>
-              <w:t>12</w:t>
-            </w:r>
-          </w:p>
-        </w:tc>
-        <w:tc>
-          <w:tcPr>
-            <w:tcW w:w="1234" w:type="dxa"/>
-          </w:tcPr>
-          <w:p>
-            <w:r>
-              <w:t>0</w:t>
-            </w:r>
-          </w:p>
-        </w:tc>
-        <w:tc>
-          <w:tcPr>
-            <w:tcW w:w="1234" w:type="dxa"/>
-          </w:tcPr>
-          <w:p>
-            <w:r>
-              <w:t>0</w:t>
-            </w:r>
-          </w:p>
-        </w:tc>
-        <w:tc>
-          <w:tcPr>
-            <w:tcW w:w="1234" w:type="dxa"/>
-          </w:tcPr>
-          <w:p>
-            <w:r>
-              <w:t>0</w:t>
-            </w:r>
-          </w:p>
-        </w:tc>
-        <w:tc>
-          <w:tcPr>
-            <w:tcW w:w="1234" w:type="dxa"/>
-          </w:tcPr>
-          <w:p>
-            <w:r>
-              <w:t>0</w:t>
-            </w:r>
-          </w:p>
-        </w:tc>
-      </w:tr>
-      <w:tr>
-        <w:tc>
-          <w:tcPr>
-            <w:tcW w:w="1234" w:type="dxa"/>
-          </w:tcPr>
-          <w:p>
-            <w:r>
-              <w:t>005</w:t>
-            </w:r>
-          </w:p>
-        </w:tc>
-        <w:tc>
-          <w:tcPr>
-            <w:tcW w:w="1234" w:type="dxa"/>
-          </w:tcPr>
-          <w:p>
-            <w:r>
-              <w:t>qd</w:t>
-            </w:r>
-          </w:p>
-        </w:tc>
-        <w:tc>
-          <w:tcPr>
-            <w:tcW w:w="1234" w:type="dxa"/>
-          </w:tcPr>
-          <w:p>
-            <w:r>
-              <w:t>123</w:t>
-            </w:r>
-          </w:p>
-        </w:tc>
-        <w:tc>
-          <w:tcPr>
-            <w:tcW w:w="1234" w:type="dxa"/>
-          </w:tcPr>
-          <w:p>
-            <w:r>
-              <w:t>0</w:t>
-            </w:r>
-          </w:p>
-        </w:tc>
-        <w:tc>
-          <w:tcPr>
-            <w:tcW w:w="1234" w:type="dxa"/>
-          </w:tcPr>
-          <w:p>
-            <w:r>
-              <w:t>0</w:t>
-            </w:r>
-          </w:p>
-        </w:tc>
-        <w:tc>
-          <w:tcPr>
-            <w:tcW w:w="1234" w:type="dxa"/>
-          </w:tcPr>
-          <w:p>
-            <w:r>
-              <w:t>0</w:t>
-            </w:r>
-          </w:p>
-        </w:tc>
-        <w:tc>
-          <w:tcPr>
-            <w:tcW w:w="1234" w:type="dxa"/>
-          </w:tcPr>
-          <w:p>
-            <w:r>
-              <w:t>0</w:t>
-            </w:r>
-          </w:p>
-        </w:tc>
-      </w:tr>
-      <w:tr>
-        <w:tc>
-          <w:tcPr>
-            <w:tcW w:w="1234" w:type="dxa"/>
-          </w:tcPr>
-          <w:p>
-            <w:r>
-              <w:t>006</w:t>
-            </w:r>
-          </w:p>
-        </w:tc>
-        <w:tc>
-          <w:tcPr>
-            <w:tcW w:w="1234" w:type="dxa"/>
-          </w:tcPr>
-          <w:p>
-            <w:r>
-              <w:t>duy</w:t>
-            </w:r>
-          </w:p>
-        </w:tc>
-        <w:tc>
-          <w:tcPr>
-            <w:tcW w:w="1234" w:type="dxa"/>
-          </w:tcPr>
-          <w:p>
-            <w:r>
-              <w:t>hehe</w:t>
-            </w:r>
-          </w:p>
-        </w:tc>
-        <w:tc>
-          <w:tcPr>
-            <w:tcW w:w="1234" w:type="dxa"/>
-          </w:tcPr>
-          <w:p>
-            <w:r>
-              <w:t>0</w:t>
-            </w:r>
-          </w:p>
-        </w:tc>
-        <w:tc>
-          <w:tcPr>
-            <w:tcW w:w="1234" w:type="dxa"/>
-          </w:tcPr>
-          <w:p>
-            <w:r>
-              <w:t>0</w:t>
-            </w:r>
-          </w:p>
-        </w:tc>
-        <w:tc>
-          <w:tcPr>
-            <w:tcW w:w="1234" w:type="dxa"/>
-          </w:tcPr>
-          <w:p>
-            <w:r>
-              <w:t>0</w:t>
-            </w:r>
-          </w:p>
-        </w:tc>
-        <w:tc>
-          <w:tcPr>
-            <w:tcW w:w="1234" w:type="dxa"/>
-          </w:tcPr>
-          <w:p>
-            <w:r>
-              <w:t>0</w:t>
-            </w:r>
-          </w:p>
-        </w:tc>
-      </w:tr>
-      <w:tr>
-        <w:tc>
-          <w:tcPr>
-            <w:tcW w:w="1234" w:type="dxa"/>
-          </w:tcPr>
-          <w:p>
-            <w:r>
-              <w:t>007</w:t>
-            </w:r>
-          </w:p>
-        </w:tc>
-        <w:tc>
-          <w:tcPr>
-            <w:tcW w:w="1234" w:type="dxa"/>
-          </w:tcPr>
-          <w:p>
-            <w:r>
-              <w:t>11</w:t>
-            </w:r>
-          </w:p>
-        </w:tc>
-        <w:tc>
-          <w:tcPr>
-            <w:tcW w:w="1234" w:type="dxa"/>
-          </w:tcPr>
-          <w:p>
-            <w:r>
-              <w:t>555</w:t>
-            </w:r>
-          </w:p>
-        </w:tc>
-        <w:tc>
-          <w:tcPr>
-            <w:tcW w:w="1234" w:type="dxa"/>
-          </w:tcPr>
-          <w:p>
-            <w:r>
-              <w:t>0</w:t>
-            </w:r>
-          </w:p>
-        </w:tc>
-        <w:tc>
-          <w:tcPr>
-            <w:tcW w:w="1234" w:type="dxa"/>
-          </w:tcPr>
-          <w:p>
-            <w:r>
-              <w:t>0</w:t>
-            </w:r>
-          </w:p>
-        </w:tc>
-        <w:tc>
-          <w:tcPr>
-            <w:tcW w:w="1234" w:type="dxa"/>
-          </w:tcPr>
-          <w:p>
-            <w:r>
-              <w:t>0</w:t>
-            </w:r>
-          </w:p>
-        </w:tc>
-        <w:tc>
-          <w:tcPr>
-            <w:tcW w:w="1234" w:type="dxa"/>
-          </w:tcPr>
-          <w:p>
-            <w:r>
-              <w:t>0</w:t>
-            </w:r>
-          </w:p>
-        </w:tc>
-      </w:tr>
-      <w:tr>
-        <w:tc>
-          <w:tcPr>
-            <w:tcW w:w="1234" w:type="dxa"/>
-          </w:tcPr>
-          <w:p>
-            <w:r>
-              <w:t>008</w:t>
-            </w:r>
-          </w:p>
-        </w:tc>
-        <w:tc>
-          <w:tcPr>
-            <w:tcW w:w="1234" w:type="dxa"/>
-          </w:tcPr>
-          <w:p>
-            <w:r>
-              <w:t>12</w:t>
-            </w:r>
-          </w:p>
-        </w:tc>
-        <w:tc>
-          <w:tcPr>
-            <w:tcW w:w="1234" w:type="dxa"/>
-          </w:tcPr>
-          <w:p>
-            <w:r>
-              <w:t>12</w:t>
-            </w:r>
-          </w:p>
-        </w:tc>
-        <w:tc>
-          <w:tcPr>
-            <w:tcW w:w="1234" w:type="dxa"/>
-          </w:tcPr>
-          <w:p>
-            <w:r>
-              <w:t>0</w:t>
-            </w:r>
-          </w:p>
-        </w:tc>
-        <w:tc>
-          <w:tcPr>
-            <w:tcW w:w="1234" w:type="dxa"/>
-          </w:tcPr>
-          <w:p>
-            <w:r>
-              <w:t>0</w:t>
-            </w:r>
-          </w:p>
-        </w:tc>
-        <w:tc>
-          <w:tcPr>
-            <w:tcW w:w="1234" w:type="dxa"/>
-          </w:tcPr>
-          <w:p>
-            <w:r>
-              <w:t>0</w:t>
-            </w:r>
-          </w:p>
-        </w:tc>
-        <w:tc>
-          <w:tcPr>
-            <w:tcW w:w="1234" w:type="dxa"/>
-          </w:tcPr>
-          <w:p>
-            <w:r>
-              <w:t>0</w:t>
-            </w:r>
-          </w:p>
-        </w:tc>
-      </w:tr>
-      <w:tr>
-        <w:tc>
-          <w:tcPr>
-            <w:tcW w:w="1234" w:type="dxa"/>
-          </w:tcPr>
-          <w:p>
-            <w:r>
-              <w:t>009</w:t>
-            </w:r>
-          </w:p>
-        </w:tc>
-        <w:tc>
-          <w:tcPr>
-            <w:tcW w:w="1234" w:type="dxa"/>
-          </w:tcPr>
-          <w:p>
-            <w:r>
-              <w:t>hehe</w:t>
-            </w:r>
-          </w:p>
-        </w:tc>
-        <w:tc>
-          <w:tcPr>
-            <w:tcW w:w="1234" w:type="dxa"/>
-          </w:tcPr>
-          <w:p>
-            <w:r>
-              <w:t>huhu</w:t>
-            </w:r>
-          </w:p>
-        </w:tc>
-        <w:tc>
-          <w:tcPr>
-            <w:tcW w:w="1234" w:type="dxa"/>
-          </w:tcPr>
-          <w:p>
-            <w:r>
-              <w:t>0</w:t>
-            </w:r>
-          </w:p>
-        </w:tc>
-        <w:tc>
-          <w:tcPr>
-            <w:tcW w:w="1234" w:type="dxa"/>
-          </w:tcPr>
-          <w:p>
-            <w:r>
-              <w:t>0</w:t>
-            </w:r>
-          </w:p>
-        </w:tc>
-        <w:tc>
-          <w:tcPr>
-            <w:tcW w:w="1234" w:type="dxa"/>
-          </w:tcPr>
-          <w:p>
-            <w:r>
-              <w:t>0</w:t>
-            </w:r>
-          </w:p>
-        </w:tc>
-        <w:tc>
-          <w:tcPr>
-            <w:tcW w:w="1234" w:type="dxa"/>
-          </w:tcPr>
-          <w:p>
-            <w:r>
-              <w:t>0</w:t>
-            </w:r>
-          </w:p>
-        </w:tc>
-      </w:tr>
-      <w:tr>
-        <w:tc>
-          <w:tcPr>
-            <w:tcW w:w="1234" w:type="dxa"/>
-          </w:tcPr>
-          <w:p>
-            <w:r>
-              <w:t>010</w:t>
-            </w:r>
-          </w:p>
-        </w:tc>
-        <w:tc>
-          <w:tcPr>
-            <w:tcW w:w="1234" w:type="dxa"/>
-          </w:tcPr>
-          <w:p>
-            <w:r>
-              <w:t>test</w:t>
-            </w:r>
-          </w:p>
-        </w:tc>
-        <w:tc>
-          <w:tcPr>
-            <w:tcW w:w="1234" w:type="dxa"/>
-          </w:tcPr>
-          <w:p>
-            <w:r>
-              <w:t>1</w:t>
-            </w:r>
-          </w:p>
-        </w:tc>
-        <w:tc>
-          <w:tcPr>
-            <w:tcW w:w="1234" w:type="dxa"/>
-          </w:tcPr>
-          <w:p>
-            <w:r>
-              <w:t>0</w:t>
-            </w:r>
-          </w:p>
-        </w:tc>
-        <w:tc>
-          <w:tcPr>
-            <w:tcW w:w="1234" w:type="dxa"/>
-          </w:tcPr>
-          <w:p>
-            <w:r>
-              <w:t>0</w:t>
-            </w:r>
-          </w:p>
-        </w:tc>
-        <w:tc>
-          <w:tcPr>
-            <w:tcW w:w="1234" w:type="dxa"/>
-          </w:tcPr>
-          <w:p>
-            <w:r>
-              <w:t>0</w:t>
-            </w:r>
-          </w:p>
-        </w:tc>
-        <w:tc>
-          <w:tcPr>
-            <w:tcW w:w="1234" w:type="dxa"/>
-          </w:tcPr>
-          <w:p>
-            <w:r>
-              <w:t>0</w:t>
-            </w:r>
-          </w:p>
-        </w:tc>
-      </w:tr>
-      <w:tr>
-        <w:tc>
-          <w:tcPr>
-            <w:tcW w:w="1234" w:type="dxa"/>
-          </w:tcPr>
-          <w:p>
-            <w:r>
-              <w:t>011</w:t>
-            </w:r>
-          </w:p>
-        </w:tc>
-        <w:tc>
-          <w:tcPr>
-            <w:tcW w:w="1234" w:type="dxa"/>
-          </w:tcPr>
-          <w:p>
-            <w:r>
-              <w:t>123456</w:t>
-            </w:r>
-          </w:p>
-        </w:tc>
-        <w:tc>
-          <w:tcPr>
-            <w:tcW w:w="1234" w:type="dxa"/>
-          </w:tcPr>
-          <w:p>
-            <w:r>
-              <w:t>1</w:t>
-            </w:r>
-          </w:p>
-        </w:tc>
-        <w:tc>
-          <w:tcPr>
-            <w:tcW w:w="1234" w:type="dxa"/>
-          </w:tcPr>
-          <w:p>
-            <w:r>
-              <w:t>0</w:t>
-            </w:r>
-          </w:p>
-        </w:tc>
-        <w:tc>
-          <w:tcPr>
-            <w:tcW w:w="1234" w:type="dxa"/>
-          </w:tcPr>
-          <w:p>
-            <w:r>
-              <w:t>0</w:t>
-            </w:r>
-          </w:p>
-        </w:tc>
-        <w:tc>
-          <w:tcPr>
-            <w:tcW w:w="1234" w:type="dxa"/>
-          </w:tcPr>
-          <w:p>
-            <w:r>
-              <w:t>0</w:t>
-            </w:r>
-          </w:p>
-        </w:tc>
-        <w:tc>
-          <w:tcPr>
-            <w:tcW w:w="1234" w:type="dxa"/>
-          </w:tcPr>
-          <w:p>
-            <w:r>
-              <w:t>0</w:t>
-            </w:r>
-          </w:p>
-        </w:tc>
-      </w:tr>
-      <w:tr>
-        <w:tc>
-          <w:tcPr>
-            <w:tcW w:w="1234" w:type="dxa"/>
-          </w:tcPr>
-          <w:p>
-            <w:r>
-              <w:t>012</w:t>
-            </w:r>
-          </w:p>
-        </w:tc>
-        <w:tc>
-          <w:tcPr>
-            <w:tcW w:w="1234" w:type="dxa"/>
-          </w:tcPr>
-          <w:p>
-            <w:r>
-              <w:t>567</w:t>
-            </w:r>
-          </w:p>
-        </w:tc>
-        <w:tc>
-          <w:tcPr>
-            <w:tcW w:w="1234" w:type="dxa"/>
-          </w:tcPr>
-          <w:p>
-            <w:r>
-              <w:t>1</w:t>
-            </w:r>
-          </w:p>
-        </w:tc>
-        <w:tc>
-          <w:tcPr>
-            <w:tcW w:w="1234" w:type="dxa"/>
-          </w:tcPr>
-          <w:p>
-            <w:r>
-              <w:t>0</w:t>
-            </w:r>
-          </w:p>
-        </w:tc>
-        <w:tc>
-          <w:tcPr>
-            <w:tcW w:w="1234" w:type="dxa"/>
-          </w:tcPr>
-          <w:p>
-            <w:r>
-              <w:t>0</w:t>
-            </w:r>
-          </w:p>
-        </w:tc>
-        <w:tc>
-          <w:tcPr>
-            <w:tcW w:w="1234" w:type="dxa"/>
-          </w:tcPr>
-          <w:p>
-            <w:r>
-              <w:t>0</w:t>
-            </w:r>
-          </w:p>
-        </w:tc>
-        <w:tc>
-          <w:tcPr>
-            <w:tcW w:w="1234" w:type="dxa"/>
-          </w:tcPr>
-          <w:p>
-            <w:r>
-              <w:t>0</w:t>
-            </w:r>
-          </w:p>
-        </w:tc>
-      </w:tr>
-      <w:tr>
-        <w:tc>
-          <w:tcPr>
-            <w:tcW w:w="1234" w:type="dxa"/>
-          </w:tcPr>
-          <w:p>
-            <w:r>
-              <w:t>013</w:t>
-            </w:r>
-          </w:p>
-        </w:tc>
-        <w:tc>
-          <w:tcPr>
-            <w:tcW w:w="1234" w:type="dxa"/>
-          </w:tcPr>
-          <w:p>
-            <w:r>
-              <w:t>sss</w:t>
-            </w:r>
-          </w:p>
-        </w:tc>
-        <w:tc>
-          <w:tcPr>
-            <w:tcW w:w="1234" w:type="dxa"/>
-          </w:tcPr>
-          <w:p>
-            <w:r>
-              <w:t>1</w:t>
-            </w:r>
-          </w:p>
-        </w:tc>
-        <w:tc>
-          <w:tcPr>
-            <w:tcW w:w="1234" w:type="dxa"/>
-          </w:tcPr>
-          <w:p>
-            <w:r>
-              <w:t>0</w:t>
-            </w:r>
-          </w:p>
-        </w:tc>
-        <w:tc>
-          <w:tcPr>
-            <w:tcW w:w="1234" w:type="dxa"/>
-          </w:tcPr>
-          <w:p>
-            <w:r>
-              <w:t>0</w:t>
-            </w:r>
-          </w:p>
-        </w:tc>
-        <w:tc>
-          <w:tcPr>
-            <w:tcW w:w="1234" w:type="dxa"/>
-          </w:tcPr>
-          <w:p>
-            <w:r>
-              <w:t>0</w:t>
-            </w:r>
-          </w:p>
-        </w:tc>
-        <w:tc>
-          <w:tcPr>
-            <w:tcW w:w="1234" w:type="dxa"/>
-          </w:tcPr>
-          <w:p>
-            <w:r>
-              <w:t>0</w:t>
-            </w:r>
-          </w:p>
-        </w:tc>
-      </w:tr>
-      <w:tr>
-        <w:tc>
-          <w:tcPr>
-            <w:tcW w:w="1234" w:type="dxa"/>
-          </w:tcPr>
-          <w:p>
-            <w:r>
-              <w:t>014</w:t>
-            </w:r>
-          </w:p>
-        </w:tc>
-        <w:tc>
-          <w:tcPr>
-            <w:tcW w:w="1234" w:type="dxa"/>
-          </w:tcPr>
-          <w:p>
-            <w:r>
-              <w:t>q</w:t>
-            </w:r>
-          </w:p>
-        </w:tc>
-        <w:tc>
-          <w:tcPr>
-            <w:tcW w:w="1234" w:type="dxa"/>
-          </w:tcPr>
-          <w:p>
-            <w:r>
-              <w:t>a</w:t>
-            </w:r>
-          </w:p>
-        </w:tc>
-        <w:tc>
-          <w:tcPr>
-            <w:tcW w:w="1234" w:type="dxa"/>
-          </w:tcPr>
-          <w:p>
-            <w:r>
-              <w:t>0</w:t>
-            </w:r>
-          </w:p>
-        </w:tc>
-        <w:tc>
-          <w:tcPr>
-            <w:tcW w:w="1234" w:type="dxa"/>
-          </w:tcPr>
-          <w:p>
-            <w:r>
-              <w:t>0</w:t>
-            </w:r>
-          </w:p>
-        </w:tc>
-        <w:tc>
-          <w:tcPr>
-            <w:tcW w:w="1234" w:type="dxa"/>
-          </w:tcPr>
-          <w:p>
-            <w:r>
-              <w:t>0</w:t>
-            </w:r>
-          </w:p>
-        </w:tc>
-        <w:tc>
-          <w:tcPr>
-            <w:tcW w:w="1234" w:type="dxa"/>
-          </w:tcPr>
-          <w:p>
-            <w:r>
-              <w:t>0</w:t>
-            </w:r>
-          </w:p>
-        </w:tc>
-      </w:tr>
-      <w:tr>
-        <w:tc>
-          <w:tcPr>
-            <w:tcW w:w="1234" w:type="dxa"/>
-          </w:tcPr>
-          <w:p>
-            <w:r>
-              <w:t>015</w:t>
-            </w:r>
-          </w:p>
-        </w:tc>
-        <w:tc>
-          <w:tcPr>
-            <w:tcW w:w="1234" w:type="dxa"/>
-          </w:tcPr>
-          <w:p>
-            <w:r>
-              <w:t>r</w:t>
-            </w:r>
-          </w:p>
-        </w:tc>
-        <w:tc>
-          <w:tcPr>
-            <w:tcW w:w="1234" w:type="dxa"/>
-          </w:tcPr>
-          <w:p>
-            <w:r>
-              <w:t>r</w:t>
-            </w:r>
-          </w:p>
-        </w:tc>
-        <w:tc>
-          <w:tcPr>
-            <w:tcW w:w="1234" w:type="dxa"/>
-          </w:tcPr>
-          <w:p>
-            <w:r>
-              <w:t>0</w:t>
-            </w:r>
-          </w:p>
-        </w:tc>
-        <w:tc>
-          <w:tcPr>
-            <w:tcW w:w="1234" w:type="dxa"/>
-          </w:tcPr>
-          <w:p>
-            <w:r>
-              <w:t>0</w:t>
-            </w:r>
-          </w:p>
-        </w:tc>
-        <w:tc>
-          <w:tcPr>
-            <w:tcW w:w="1234" w:type="dxa"/>
-          </w:tcPr>
-          <w:p>
-            <w:r>
-              <w:t>0</w:t>
-            </w:r>
-          </w:p>
-        </w:tc>
-        <w:tc>
-          <w:tcPr>
-            <w:tcW w:w="1234" w:type="dxa"/>
-          </w:tcPr>
-          <w:p>
-            <w:r>
-              <w:t>0</w:t>
-            </w:r>
-          </w:p>
-        </w:tc>
-      </w:tr>
-      <w:tr>
-        <w:tc>
-          <w:tcPr>
-            <w:tcW w:w="1234" w:type="dxa"/>
-          </w:tcPr>
-          <w:p>
-            <w:r>
-              <w:t>016</w:t>
-            </w:r>
-          </w:p>
-        </w:tc>
-        <w:tc>
-          <w:tcPr>
-            <w:tcW w:w="1234" w:type="dxa"/>
-          </w:tcPr>
-          <w:p>
-            <w:r>
-              <w:t>abc</w:t>
-            </w:r>
-          </w:p>
-        </w:tc>
-        <w:tc>
-          <w:tcPr>
-            <w:tcW w:w="1234" w:type="dxa"/>
-          </w:tcPr>
-          <w:p>
-            <w:r>
-              <w:t>d</w:t>
-            </w:r>
-          </w:p>
-        </w:tc>
-        <w:tc>
-          <w:tcPr>
-            <w:tcW w:w="1234" w:type="dxa"/>
-          </w:tcPr>
-          <w:p>
-            <w:r>
-              <w:t>0</w:t>
-            </w:r>
-          </w:p>
-        </w:tc>
-        <w:tc>
-          <w:tcPr>
-            <w:tcW w:w="1234" w:type="dxa"/>
-          </w:tcPr>
-          <w:p>
-            <w:r>
-              <w:t>0</w:t>
-            </w:r>
-          </w:p>
-        </w:tc>
-        <w:tc>
-          <w:tcPr>
-            <w:tcW w:w="1234" w:type="dxa"/>
-          </w:tcPr>
-          <w:p>
-            <w:r>
-              <w:t>0</w:t>
-            </w:r>
-          </w:p>
-        </w:tc>
-        <w:tc>
-          <w:tcPr>
-            <w:tcW w:w="1234" w:type="dxa"/>
-          </w:tcPr>
-          <w:p>
-            <w:r>
-              <w:t>0</w:t>
-            </w:r>
-          </w:p>
-        </w:tc>
-      </w:tr>
-      <w:tr>
-        <w:tc>
-          <w:tcPr>
-            <w:tcW w:type="dxa" w:w="1234"/>
-          </w:tcPr>
-          <w:p>
-            <w:r>
-              <w:t>017</w:t>
-            </w:r>
-          </w:p>
-        </w:tc>
-        <w:tc>
-          <w:tcPr>
-            <w:tcW w:type="dxa" w:w="1234"/>
-          </w:tcPr>
-          <w:p>
-            <w:r>
-              <w:t>y</w:t>
-            </w:r>
-          </w:p>
-        </w:tc>
-        <w:tc>
-          <w:tcPr>
-            <w:tcW w:type="dxa" w:w="1234"/>
+            <w:tcW w:w="978" w:type="dxa"/>
           </w:tcPr>
           <w:p>
             <w:r>
@@ -1273,257 +194,21 @@
         </w:tc>
         <w:tc>
           <w:tcPr>
-            <w:tcW w:type="dxa" w:w="1234"/>
+            <w:tcW w:w="812" w:type="dxa"/>
           </w:tcPr>
           <w:p>
             <w:r>
-              <w:t>500</w:t>
+              <w:t>-1604</w:t>
             </w:r>
           </w:p>
         </w:tc>
         <w:tc>
           <w:tcPr>
-            <w:tcW w:type="dxa" w:w="1234"/>
+            <w:tcW w:w="1258" w:type="dxa"/>
           </w:tcPr>
           <w:p>
             <w:r>
-              <w:t>0</w:t>
-            </w:r>
-          </w:p>
-        </w:tc>
-        <w:tc>
-          <w:tcPr>
-            <w:tcW w:type="dxa" w:w="1234"/>
-          </w:tcPr>
-          <w:p>
-            <w:r>
-              <w:t>0</w:t>
-            </w:r>
-          </w:p>
-        </w:tc>
-        <w:tc>
-          <w:tcPr>
-            <w:tcW w:type="dxa" w:w="1234"/>
-          </w:tcPr>
-          <w:p>
-            <w:r>
-              <w:t>0</w:t>
-            </w:r>
-          </w:p>
-        </w:tc>
-      </w:tr>
-      <w:tr>
-        <w:tc>
-          <w:tcPr>
-            <w:tcW w:type="dxa" w:w="1234"/>
-          </w:tcPr>
-          <w:p>
-            <w:r>
-              <w:t>018</w:t>
-            </w:r>
-          </w:p>
-        </w:tc>
-        <w:tc>
-          <w:tcPr>
-            <w:tcW w:type="dxa" w:w="1234"/>
-          </w:tcPr>
-          <w:p>
-            <w:r>
-              <w:t>ChuHieu</w:t>
-            </w:r>
-          </w:p>
-        </w:tc>
-        <w:tc>
-          <w:tcPr>
-            <w:tcW w:type="dxa" w:w="1234"/>
-          </w:tcPr>
-          <w:p>
-            <w:r>
-              <w:t>123</w:t>
-            </w:r>
-          </w:p>
-        </w:tc>
-        <w:tc>
-          <w:tcPr>
-            <w:tcW w:type="dxa" w:w="1234"/>
-          </w:tcPr>
-          <w:p>
-            <w:r>
-              <w:t>500</w:t>
-            </w:r>
-          </w:p>
-        </w:tc>
-        <w:tc>
-          <w:tcPr>
-            <w:tcW w:type="dxa" w:w="1234"/>
-          </w:tcPr>
-          <w:p>
-            <w:r>
-              <w:t>0</w:t>
-            </w:r>
-          </w:p>
-        </w:tc>
-        <w:tc>
-          <w:tcPr>
-            <w:tcW w:type="dxa" w:w="1234"/>
-          </w:tcPr>
-          <w:p>
-            <w:r>
-              <w:t>0</w:t>
-            </w:r>
-          </w:p>
-        </w:tc>
-        <w:tc>
-          <w:tcPr>
-            <w:tcW w:type="dxa" w:w="1234"/>
-          </w:tcPr>
-          <w:p>
-            <w:r>
-              <w:t>0</w:t>
-            </w:r>
-          </w:p>
-        </w:tc>
-      </w:tr>
-      <w:tr>
-        <w:tc>
-          <w:tcPr>
-            <w:tcW w:type="dxa" w:w="1234"/>
-          </w:tcPr>
-          <w:p>
-            <w:r>
-              <w:t>019</w:t>
-            </w:r>
-          </w:p>
-        </w:tc>
-        <w:tc>
-          <w:tcPr>
-            <w:tcW w:type="dxa" w:w="1234"/>
-          </w:tcPr>
-          <w:p>
-            <w:r>
-              <w:t>ChuHieuMagic</w:t>
-            </w:r>
-          </w:p>
-        </w:tc>
-        <w:tc>
-          <w:tcPr>
-            <w:tcW w:type="dxa" w:w="1234"/>
-          </w:tcPr>
-          <w:p>
-            <w:r>
-              <w:t>123</w:t>
-            </w:r>
-          </w:p>
-        </w:tc>
-        <w:tc>
-          <w:tcPr>
-            <w:tcW w:type="dxa" w:w="1234"/>
-          </w:tcPr>
-          <w:p>
-            <w:r>
-              <w:t>500</w:t>
-            </w:r>
-          </w:p>
-        </w:tc>
-        <w:tc>
-          <w:tcPr>
-            <w:tcW w:type="dxa" w:w="1234"/>
-          </w:tcPr>
-          <w:p>
-            <w:r>
-              <w:t>0</w:t>
-            </w:r>
-          </w:p>
-        </w:tc>
-        <w:tc>
-          <w:tcPr>
-            <w:tcW w:type="dxa" w:w="1234"/>
-          </w:tcPr>
-          <w:p>
-            <w:r>
-              <w:t>0</w:t>
-            </w:r>
-          </w:p>
-        </w:tc>
-        <w:tc>
-          <w:tcPr>
-            <w:tcW w:type="dxa" w:w="1234"/>
-          </w:tcPr>
-          <w:p>
-            <w:r>
-              <w:t>0</w:t>
-            </w:r>
-          </w:p>
-        </w:tc>
-      </w:tr>
-      <w:tr>
-        <w:tc>
-          <w:tcPr>
-            <w:tcW w:type="dxa" w:w="1234"/>
-          </w:tcPr>
-          <w:p>
-            <w:r>
-              <w:t>020</w:t>
-            </w:r>
-          </w:p>
-        </w:tc>
-        <w:tc>
-          <w:tcPr>
-            <w:tcW w:type="dxa" w:w="1234"/>
-          </w:tcPr>
-          <w:p>
-            <w:r>
-              <w:t>hieu</w:t>
-            </w:r>
-          </w:p>
-        </w:tc>
-        <w:tc>
-          <w:tcPr>
-            <w:tcW w:type="dxa" w:w="1234"/>
-          </w:tcPr>
-          <w:p>
-            <w:r>
-              <w:t>123</w:t>
-            </w:r>
-          </w:p>
-        </w:tc>
-        <w:tc>
-          <w:tcPr>
-            <w:tcW w:type="dxa" w:w="1234"/>
-          </w:tcPr>
-          <w:p>
-            <w:r>
-              <w:t>500</w:t>
-            </w:r>
-          </w:p>
-        </w:tc>
-        <w:tc>
-          <w:tcPr>
-            <w:tcW w:type="dxa" w:w="1234"/>
-          </w:tcPr>
-          <w:p>
-            <w:r>
-              <w:t>0</w:t>
-            </w:r>
-          </w:p>
-        </w:tc>
-        <w:tc>
-          <w:tcPr>
-            <w:tcW w:type="dxa" w:w="1234"/>
-          </w:tcPr>
-          <w:p>
-            <w:r>
-              <w:t>0</w:t>
-            </w:r>
-          </w:p>
-        </w:tc>
-        <w:tc>
-          <w:tcPr>
-            <w:tcW w:type="dxa" w:w="1234"/>
-          </w:tcPr>
-          <w:p>
-            <w:r>
-              <w:t>0</w:t>
+              <w:t>11231</w:t>
             </w:r>
           </w:p>
         </w:tc>

</xml_diff>

<commit_message>
Updated some new features
</commit_message>
<xml_diff>
--- a/Accounts.docx
+++ b/Accounts.docx
@@ -16,15 +16,15 @@
         <w:tblLook w:val="04A0" w:firstRow="1" w:lastRow="0" w:firstColumn="1" w:lastColumn="0" w:noHBand="0" w:noVBand="1"/>
       </w:tblPr>
       <w:tblGrid>
-        <w:gridCol w:w="954"/>
-        <w:gridCol w:w="1219"/>
-        <w:gridCol w:w="1009"/>
-        <w:gridCol w:w="1059"/>
-        <w:gridCol w:w="973"/>
-        <w:gridCol w:w="1026"/>
-        <w:gridCol w:w="978"/>
-        <w:gridCol w:w="812"/>
-        <w:gridCol w:w="1258"/>
+        <w:gridCol w:w="953"/>
+        <w:gridCol w:w="1216"/>
+        <w:gridCol w:w="1007"/>
+        <w:gridCol w:w="1058"/>
+        <w:gridCol w:w="971"/>
+        <w:gridCol w:w="1025"/>
+        <w:gridCol w:w="976"/>
+        <w:gridCol w:w="826"/>
+        <w:gridCol w:w="1256"/>
       </w:tblGrid>
       <w:tr>
         <w:tc>
@@ -158,7 +158,7 @@
           </w:tcPr>
           <w:p>
             <w:r>
-              <w:t>0</w:t>
+              <w:t>209518</w:t>
             </w:r>
           </w:p>
         </w:tc>
@@ -168,7 +168,7 @@
           </w:tcPr>
           <w:p>
             <w:r>
-              <w:t>20</w:t>
+              <w:t>26</w:t>
             </w:r>
           </w:p>
         </w:tc>
@@ -178,7 +178,7 @@
           </w:tcPr>
           <w:p>
             <w:r>
-              <w:t>11</w:t>
+              <w:t>16</w:t>
             </w:r>
           </w:p>
         </w:tc>
@@ -188,7 +188,7 @@
           </w:tcPr>
           <w:p>
             <w:r>
-              <w:t>9</w:t>
+              <w:t>10</w:t>
             </w:r>
           </w:p>
         </w:tc>
@@ -198,7 +198,7 @@
           </w:tcPr>
           <w:p>
             <w:r>
-              <w:t>-1604</w:t>
+              <w:t>247768</w:t>
             </w:r>
           </w:p>
         </w:tc>
@@ -208,7 +208,7 @@
           </w:tcPr>
           <w:p>
             <w:r>
-              <w:t>11231</w:t>
+              <w:t>46150</w:t>
             </w:r>
           </w:p>
         </w:tc>

</xml_diff>

<commit_message>
Updated minigame, Added how_to_play, fixed bugs..
</commit_message>
<xml_diff>
--- a/Accounts.docx
+++ b/Accounts.docx
@@ -16,15 +16,15 @@
         <w:tblLook w:val="04A0" w:firstRow="1" w:lastRow="0" w:firstColumn="1" w:lastColumn="0" w:noHBand="0" w:noVBand="1"/>
       </w:tblPr>
       <w:tblGrid>
-        <w:gridCol w:w="953"/>
-        <w:gridCol w:w="1216"/>
-        <w:gridCol w:w="1007"/>
-        <w:gridCol w:w="1058"/>
-        <w:gridCol w:w="971"/>
-        <w:gridCol w:w="1025"/>
-        <w:gridCol w:w="976"/>
-        <w:gridCol w:w="826"/>
-        <w:gridCol w:w="1256"/>
+        <w:gridCol w:w="933"/>
+        <w:gridCol w:w="1206"/>
+        <w:gridCol w:w="991"/>
+        <w:gridCol w:w="1053"/>
+        <w:gridCol w:w="954"/>
+        <w:gridCol w:w="1011"/>
+        <w:gridCol w:w="959"/>
+        <w:gridCol w:w="947"/>
+        <w:gridCol w:w="1234"/>
       </w:tblGrid>
       <w:tr>
         <w:tc>
@@ -158,7 +158,7 @@
           </w:tcPr>
           <w:p>
             <w:r>
-              <w:t>209518</w:t>
+              <w:t>315012</w:t>
             </w:r>
           </w:p>
         </w:tc>
@@ -168,7 +168,7 @@
           </w:tcPr>
           <w:p>
             <w:r>
-              <w:t>26</w:t>
+              <w:t>27</w:t>
             </w:r>
           </w:p>
         </w:tc>
@@ -178,7 +178,7 @@
           </w:tcPr>
           <w:p>
             <w:r>
-              <w:t>16</w:t>
+              <w:t>17</w:t>
             </w:r>
           </w:p>
         </w:tc>
@@ -198,7 +198,7 @@
           </w:tcPr>
           <w:p>
             <w:r>
-              <w:t>247768</w:t>
+              <w:t>352772</w:t>
             </w:r>
           </w:p>
         </w:tc>
@@ -209,6 +209,98 @@
           <w:p>
             <w:r>
               <w:t>46150</w:t>
+            </w:r>
+          </w:p>
+        </w:tc>
+      </w:tr>
+      <w:tr>
+        <w:tc>
+          <w:tcPr>
+            <w:tcW w:w="953" w:type="dxa"/>
+          </w:tcPr>
+          <w:p>
+            <w:r>
+              <w:t>002</w:t>
+            </w:r>
+          </w:p>
+        </w:tc>
+        <w:tc>
+          <w:tcPr>
+            <w:tcW w:w="1216" w:type="dxa"/>
+          </w:tcPr>
+          <w:p>
+            <w:r>
+              <w:t>hieu111</w:t>
+            </w:r>
+          </w:p>
+        </w:tc>
+        <w:tc>
+          <w:tcPr>
+            <w:tcW w:w="1007" w:type="dxa"/>
+          </w:tcPr>
+          <w:p>
+            <w:r>
+              <w:t>123</w:t>
+            </w:r>
+          </w:p>
+        </w:tc>
+        <w:tc>
+          <w:tcPr>
+            <w:tcW w:w="1058" w:type="dxa"/>
+          </w:tcPr>
+          <w:p>
+            <w:r>
+              <w:t>105</w:t>
+            </w:r>
+          </w:p>
+        </w:tc>
+        <w:tc>
+          <w:tcPr>
+            <w:tcW w:w="971" w:type="dxa"/>
+          </w:tcPr>
+          <w:p>
+            <w:r>
+              <w:t>9</w:t>
+            </w:r>
+          </w:p>
+        </w:tc>
+        <w:tc>
+          <w:tcPr>
+            <w:tcW w:w="1025" w:type="dxa"/>
+          </w:tcPr>
+          <w:p>
+            <w:r>
+              <w:t>5</w:t>
+            </w:r>
+          </w:p>
+        </w:tc>
+        <w:tc>
+          <w:tcPr>
+            <w:tcW w:w="976" w:type="dxa"/>
+          </w:tcPr>
+          <w:p>
+            <w:r>
+              <w:t>4</w:t>
+            </w:r>
+          </w:p>
+        </w:tc>
+        <w:tc>
+          <w:tcPr>
+            <w:tcW w:w="826" w:type="dxa"/>
+          </w:tcPr>
+          <w:p>
+            <w:r>
+              <w:t>2006</w:t>
+            </w:r>
+          </w:p>
+        </w:tc>
+        <w:tc>
+          <w:tcPr>
+            <w:tcW w:w="1256" w:type="dxa"/>
+          </w:tcPr>
+          <w:p>
+            <w:r>
+              <w:t>1491</w:t>
             </w:r>
           </w:p>
         </w:tc>

</xml_diff>

<commit_message>
Nearly ready for released
</commit_message>
<xml_diff>
--- a/Accounts.docx
+++ b/Accounts.docx
@@ -158,7 +158,7 @@
           </w:tcPr>
           <w:p>
             <w:r>
-              <w:t>315012</w:t>
+              <w:t>140</w:t>
             </w:r>
           </w:p>
         </w:tc>
@@ -168,7 +168,7 @@
           </w:tcPr>
           <w:p>
             <w:r>
-              <w:t>27</w:t>
+              <w:t>30</w:t>
             </w:r>
           </w:p>
         </w:tc>
@@ -188,7 +188,7 @@
           </w:tcPr>
           <w:p>
             <w:r>
-              <w:t>10</w:t>
+              <w:t>13</w:t>
             </w:r>
           </w:p>
         </w:tc>
@@ -198,7 +198,7 @@
           </w:tcPr>
           <w:p>
             <w:r>
-              <w:t>352772</w:t>
+              <w:t>667784</w:t>
             </w:r>
           </w:p>
         </w:tc>
@@ -208,7 +208,7 @@
           </w:tcPr>
           <w:p>
             <w:r>
-              <w:t>46150</w:t>
+              <w:t>676174</w:t>
             </w:r>
           </w:p>
         </w:tc>
@@ -250,7 +250,7 @@
           </w:tcPr>
           <w:p>
             <w:r>
-              <w:t>105</w:t>
+              <w:t>53</w:t>
             </w:r>
           </w:p>
         </w:tc>
@@ -260,7 +260,7 @@
           </w:tcPr>
           <w:p>
             <w:r>
-              <w:t>9</w:t>
+              <w:t>10</w:t>
             </w:r>
           </w:p>
         </w:tc>
@@ -280,7 +280,7 @@
           </w:tcPr>
           <w:p>
             <w:r>
-              <w:t>4</w:t>
+              <w:t>5</w:t>
             </w:r>
           </w:p>
         </w:tc>
@@ -300,7 +300,7 @@
           </w:tcPr>
           <w:p>
             <w:r>
-              <w:t>1491</w:t>
+              <w:t>1543</w:t>
             </w:r>
           </w:p>
         </w:tc>

</xml_diff>

<commit_message>
Hot fixed minigame bugs
</commit_message>
<xml_diff>
--- a/Accounts.docx
+++ b/Accounts.docx
@@ -342,7 +342,7 @@
           </w:tcPr>
           <w:p>
             <w:r>
-              <w:t>139</w:t>
+              <w:t>175</w:t>
             </w:r>
           </w:p>
         </w:tc>
@@ -352,7 +352,7 @@
           </w:tcPr>
           <w:p>
             <w:r>
-              <w:t>1</w:t>
+              <w:t>4</w:t>
             </w:r>
           </w:p>
         </w:tc>
@@ -362,7 +362,7 @@
           </w:tcPr>
           <w:p>
             <w:r>
-              <w:t>0</w:t>
+              <w:t>1</w:t>
             </w:r>
           </w:p>
         </w:tc>
@@ -372,7 +372,7 @@
           </w:tcPr>
           <w:p>
             <w:r>
-              <w:t>1</w:t>
+              <w:t>3</w:t>
             </w:r>
           </w:p>
         </w:tc>
@@ -382,7 +382,7 @@
           </w:tcPr>
           <w:p>
             <w:r>
-              <w:t>0</w:t>
+              <w:t>75</w:t>
             </w:r>
           </w:p>
         </w:tc>
@@ -392,7 +392,7 @@
           </w:tcPr>
           <w:p>
             <w:r>
-              <w:t>72</w:t>
+              <w:t>311</w:t>
             </w:r>
           </w:p>
         </w:tc>

</xml_diff>